<commit_message>
Practica6 y 7 MICROS codigo terminadas
</commit_message>
<xml_diff>
--- a/TERCERO/ProcesamientoDigitalSeñales/Practica2/PDS_P2_2022_JaimeArana_GuillermoFernandez.docx
+++ b/TERCERO/ProcesamientoDigitalSeñales/Practica2/PDS_P2_2022_JaimeArana_GuillermoFernandez.docx
@@ -452,7 +452,6 @@
               <w:t xml:space="preserve">La función </w:t>
             </w:r>
             <w:proofErr w:type="spellStart"/>
-            <w:proofErr w:type="gramStart"/>
             <w:r>
               <w:rPr>
                 <w:i/>
@@ -480,15 +479,7 @@
                 <w:i/>
                 <w:iCs/>
               </w:rPr>
-              <w:t>(</w:t>
-            </w:r>
-            <w:proofErr w:type="gramEnd"/>
-            <w:r>
-              <w:rPr>
-                <w:i/>
-                <w:iCs/>
-              </w:rPr>
-              <w:t>) devuelve la señal x[n] y la frecuencia de muestreo, que tiene un valor de 96 kH</w:t>
+              <w:t>() devuelve la señal x[n] y la frecuencia de muestreo, que tiene un valor de 96 kH</w:t>
             </w:r>
             <w:r>
               <w:rPr>
@@ -783,7 +774,6 @@
               <w:t xml:space="preserve">Haciendo uso de la función </w:t>
             </w:r>
             <w:proofErr w:type="spellStart"/>
-            <w:proofErr w:type="gramStart"/>
             <w:r>
               <w:rPr>
                 <w:i/>
@@ -797,15 +787,7 @@
                 <w:i/>
                 <w:iCs/>
               </w:rPr>
-              <w:t>(</w:t>
-            </w:r>
-            <w:proofErr w:type="gramEnd"/>
-            <w:r>
-              <w:rPr>
-                <w:i/>
-                <w:iCs/>
-              </w:rPr>
-              <w:t xml:space="preserve">) de Matlab encontramos la posición de todas la muestras menores </w:t>
+              <w:t xml:space="preserve">() de Matlab encontramos la posición de todas la muestras menores </w:t>
             </w:r>
             <w:r>
               <w:rPr>
@@ -3367,23 +3349,7 @@
           <w:sz w:val="22"/>
           <w:szCs w:val="22"/>
         </w:rPr>
-        <w:t xml:space="preserve">Más adelante en la asignatura aprenderá que al filtrar una señal se introduce un retardo en el tiempo. Para poder comparar adecuadamente la señal k(t) con las demás, retrase dicha señal quitando manualmente tantas muestras como necesite al principio de la señal hasta que se superponga con las otras señales. Mantenga la longitud del vector añadiendo ceros al final </w:t>
-      </w:r>
-      <w:proofErr w:type="gramStart"/>
-      <w:r>
-        <w:rPr>
-          <w:sz w:val="22"/>
-          <w:szCs w:val="22"/>
-        </w:rPr>
-        <w:t>del mismo</w:t>
-      </w:r>
-      <w:proofErr w:type="gramEnd"/>
-      <w:r>
-        <w:rPr>
-          <w:sz w:val="22"/>
-          <w:szCs w:val="22"/>
-        </w:rPr>
-        <w:t>.</w:t>
+        <w:t>Más adelante en la asignatura aprenderá que al filtrar una señal se introduce un retardo en el tiempo. Para poder comparar adecuadamente la señal k(t) con las demás, retrase dicha señal quitando manualmente tantas muestras como necesite al principio de la señal hasta que se superponga con las otras señales. Mantenga la longitud del vector añadiendo ceros al final del mismo.</w:t>
       </w:r>
     </w:p>
     <w:p>
@@ -4625,7 +4591,21 @@
           <w:i/>
           <w:iCs/>
         </w:rPr>
-        <w:t>De esta forma el ancho de banda relativo de nuestra señal es menor y se consigue comprimir/estrechar el espectro de nuestra señal. Además, al solo añadir ceros en ambos lados no se generan réplicas indeseadas en la señal.</w:t>
+        <w:t xml:space="preserve">De esta forma el ancho de banda relativo de nuestra señal es menor y se consigue comprimir/estrechar el espectro de </w:t>
+      </w:r>
+      <w:r>
+        <w:rPr>
+          <w:i/>
+          <w:iCs/>
+        </w:rPr>
+        <w:t>la</w:t>
+      </w:r>
+      <w:r>
+        <w:rPr>
+          <w:i/>
+          <w:iCs/>
+        </w:rPr>
+        <w:t xml:space="preserve"> señal. Además, al solo añadir ceros en ambos lados no se generan réplicas indeseadas.</w:t>
       </w:r>
       <w:r>
         <w:rPr>
@@ -10042,15 +10022,6 @@
 </file>
 
 <file path=customXml/item1.xml><?xml version="1.0" encoding="utf-8"?>
-<?mso-contentType ?>
-<FormTemplates xmlns="http://schemas.microsoft.com/sharepoint/v3/contenttype/forms">
-  <Display>DocumentLibraryForm</Display>
-  <Edit>DocumentLibraryForm</Edit>
-  <New>DocumentLibraryForm</New>
-</FormTemplates>
-</file>
-
-<file path=customXml/item2.xml><?xml version="1.0" encoding="utf-8"?>
 <ct:contentTypeSchema xmlns:ct="http://schemas.microsoft.com/office/2006/metadata/contentType" xmlns:ma="http://schemas.microsoft.com/office/2006/metadata/properties/metaAttributes" ct:_="" ma:_="" ma:contentTypeName="Documento" ma:contentTypeID="0x010100F6ED69A554994E4C92A670108CCCBC79" ma:contentTypeVersion="13" ma:contentTypeDescription="Crear nuevo documento." ma:contentTypeScope="" ma:versionID="57b819ef667820dccb88950621af6b73">
   <xsd:schema xmlns:xsd="http://www.w3.org/2001/XMLSchema" xmlns:xs="http://www.w3.org/2001/XMLSchema" xmlns:p="http://schemas.microsoft.com/office/2006/metadata/properties" xmlns:ns3="3b2a4751-9086-4733-8963-12849be52081" xmlns:ns4="b243d102-d87e-4d2a-b6f4-d7d0d6f40a12" targetNamespace="http://schemas.microsoft.com/office/2006/metadata/properties" ma:root="true" ma:fieldsID="bdf25b8c1f90c7e280ba30c5985c91f9" ns3:_="" ns4:_="">
     <xsd:import namespace="3b2a4751-9086-4733-8963-12849be52081"/>
@@ -10273,6 +10244,15 @@
 </ct:contentTypeSchema>
 </file>
 
+<file path=customXml/item2.xml><?xml version="1.0" encoding="utf-8"?>
+<?mso-contentType ?>
+<FormTemplates xmlns="http://schemas.microsoft.com/sharepoint/v3/contenttype/forms">
+  <Display>DocumentLibraryForm</Display>
+  <Edit>DocumentLibraryForm</Edit>
+  <New>DocumentLibraryForm</New>
+</FormTemplates>
+</file>
+
 <file path=customXml/item3.xml><?xml version="1.0" encoding="utf-8"?>
 <p:properties xmlns:p="http://schemas.microsoft.com/office/2006/metadata/properties" xmlns:xsi="http://www.w3.org/2001/XMLSchema-instance" xmlns:pc="http://schemas.microsoft.com/office/infopath/2007/PartnerControls">
   <documentManagement/>
@@ -10280,14 +10260,6 @@
 </file>
 
 <file path=customXml/itemProps1.xml><?xml version="1.0" encoding="utf-8"?>
-<ds:datastoreItem xmlns:ds="http://schemas.openxmlformats.org/officeDocument/2006/customXml" ds:itemID="{BEB1DEB2-DD52-4620-8820-919545499C6A}">
-  <ds:schemaRefs>
-    <ds:schemaRef ds:uri="http://schemas.microsoft.com/sharepoint/v3/contenttype/forms"/>
-  </ds:schemaRefs>
-</ds:datastoreItem>
-</file>
-
-<file path=customXml/itemProps2.xml><?xml version="1.0" encoding="utf-8"?>
 <ds:datastoreItem xmlns:ds="http://schemas.openxmlformats.org/officeDocument/2006/customXml" ds:itemID="{E53648BE-CB46-4536-B3B3-139FC16F7660}">
   <ds:schemaRefs>
     <ds:schemaRef ds:uri="http://schemas.microsoft.com/office/2006/metadata/contentType"/>
@@ -10306,6 +10278,14 @@
 </ds:datastoreItem>
 </file>
 
+<file path=customXml/itemProps2.xml><?xml version="1.0" encoding="utf-8"?>
+<ds:datastoreItem xmlns:ds="http://schemas.openxmlformats.org/officeDocument/2006/customXml" ds:itemID="{BEB1DEB2-DD52-4620-8820-919545499C6A}">
+  <ds:schemaRefs>
+    <ds:schemaRef ds:uri="http://schemas.microsoft.com/sharepoint/v3/contenttype/forms"/>
+  </ds:schemaRefs>
+</ds:datastoreItem>
+</file>
+
 <file path=customXml/itemProps3.xml><?xml version="1.0" encoding="utf-8"?>
 <ds:datastoreItem xmlns:ds="http://schemas.openxmlformats.org/officeDocument/2006/customXml" ds:itemID="{A7604FB6-4A60-4DE7-8425-1123B09580CD}">
   <ds:schemaRefs>

</xml_diff>